<commit_message>
added midterm dir; finished the project report
</commit_message>
<xml_diff>
--- a/project/aleyan_project_report.docx
+++ b/project/aleyan_project_report.docx
@@ -2,7 +2,6 @@
 <file path=word/document.xml><?xml version="1.0" encoding="utf-8"?>
 <w:document xmlns:wpc="http://schemas.microsoft.com/office/word/2010/wordprocessingCanvas" xmlns:cx="http://schemas.microsoft.com/office/drawing/2014/chartex" xmlns:cx1="http://schemas.microsoft.com/office/drawing/2015/9/8/chartex" xmlns:cx2="http://schemas.microsoft.com/office/drawing/2015/10/21/chartex" xmlns:cx3="http://schemas.microsoft.com/office/drawing/2016/5/9/chartex" xmlns:cx4="http://schemas.microsoft.com/office/drawing/2016/5/10/chartex" xmlns:cx5="http://schemas.microsoft.com/office/drawing/2016/5/11/chartex" xmlns:cx6="http://schemas.microsoft.com/office/drawing/2016/5/12/chartex" xmlns:cx7="http://schemas.microsoft.com/office/drawing/2016/5/13/chartex" xmlns:cx8="http://schemas.microsoft.com/office/drawing/2016/5/14/chartex" xmlns:mc="http://schemas.openxmlformats.org/markup-compatibility/2006" xmlns:aink="http://schemas.microsoft.com/office/drawing/2016/ink" xmlns:am3d="http://schemas.microsoft.com/office/drawing/2017/model3d" xmlns:o="urn:schemas-microsoft-com:office:office" xmlns:r="http://schemas.openxmlformats.org/officeDocument/2006/relationships" xmlns:m="http://schemas.openxmlformats.org/officeDocument/2006/math" xmlns:v="urn:schemas-microsoft-com:vml" xmlns:wp14="http://schemas.microsoft.com/office/word/2010/wordprocessingDrawing" xmlns:wp="http://schemas.openxmlformats.org/drawingml/2006/wordprocessingDrawing" xmlns:w10="urn:schemas-microsoft-com:office:word" xmlns:w="http://schemas.openxmlformats.org/wordprocessingml/2006/main" xmlns:w14="http://schemas.microsoft.com/office/word/2010/wordml" xmlns:w15="http://schemas.microsoft.com/office/word/2012/wordml" xmlns:w16cid="http://schemas.microsoft.com/office/word/2016/wordml/cid" xmlns:w16se="http://schemas.microsoft.com/office/word/2015/wordml/symex" xmlns:wpg="http://schemas.microsoft.com/office/word/2010/wordprocessingGroup" xmlns:wpi="http://schemas.microsoft.com/office/word/2010/wordprocessingInk" xmlns:wne="http://schemas.microsoft.com/office/word/2006/wordml" xmlns:wps="http://schemas.microsoft.com/office/word/2010/wordprocessingShape" mc:Ignorable="w14 w15 w16se w16cid wp14">
   <w:body>
-    <w:bookmarkStart w:id="0" w:name="_GoBack" w:displacedByCustomXml="next"/>
     <w:sdt>
       <w:sdtPr>
         <w:id w:val="-2108185431"/>
@@ -123,6 +122,7 @@
                                     <w:dataBinding w:prefixMappings="xmlns:ns0='http://purl.org/dc/elements/1.1/' xmlns:ns1='http://schemas.openxmlformats.org/package/2006/metadata/core-properties' " w:xpath="/ns1:coreProperties[1]/ns0:title[1]" w:storeItemID="{6C3C8BC8-F283-45AE-878A-BAB7291924A1}"/>
                                     <w:text/>
                                   </w:sdtPr>
+                                  <w:sdtEndPr/>
                                   <w:sdtContent>
                                     <w:r>
                                       <w:rPr>
@@ -150,6 +150,7 @@
                                   <w:dataBinding w:prefixMappings="xmlns:ns0='http://purl.org/dc/elements/1.1/' xmlns:ns1='http://schemas.openxmlformats.org/package/2006/metadata/core-properties' " w:xpath="/ns1:coreProperties[1]/ns0:subject[1]" w:storeItemID="{6C3C8BC8-F283-45AE-878A-BAB7291924A1}"/>
                                   <w:text/>
                                 </w:sdtPr>
+                                <w:sdtEndPr/>
                                 <w:sdtContent>
                                   <w:p>
                                     <w:pPr>
@@ -188,6 +189,7 @@
                                   <w:dataBinding w:prefixMappings="xmlns:ns0='http://purl.org/dc/elements/1.1/' xmlns:ns1='http://schemas.openxmlformats.org/package/2006/metadata/core-properties' " w:xpath="/ns1:coreProperties[1]/ns0:creator[1]" w:storeItemID="{6C3C8BC8-F283-45AE-878A-BAB7291924A1}"/>
                                   <w:text/>
                                 </w:sdtPr>
+                                <w:sdtEndPr/>
                                 <w:sdtContent>
                                   <w:p>
                                     <w:pPr>
@@ -446,6 +448,7 @@
                                     <w:calendar w:val="gregorian"/>
                                   </w:date>
                                 </w:sdtPr>
+                                <w:sdtEndPr/>
                                 <w:sdtContent>
                                   <w:p>
                                     <w:pPr>
@@ -978,15 +981,51 @@
           <w:sz w:val="20"/>
           <w:szCs w:val="20"/>
         </w:rPr>
-        <w:t xml:space="preserve">The Client and Server programs use calloc() and malloc() to allocate the exact amount of memory as required by each line from a file instead of instantiating an array of fixed size </w:t>
-      </w:r>
-      <w:r>
-        <w:rPr>
-          <w:rFonts w:ascii="Times New Roman" w:hAnsi="Times New Roman" w:cs="Times New Roman"/>
-          <w:sz w:val="20"/>
-          <w:szCs w:val="20"/>
-        </w:rPr>
-        <w:t xml:space="preserve">and checking whether the number of characters per line exceeds the size of an array element. Using calloc() and malloc() to dynamically allocate the memory increases the code complexity </w:t>
+        <w:t xml:space="preserve">The Client and Server programs use </w:t>
+      </w:r>
+      <w:proofErr w:type="gramStart"/>
+      <w:r>
+        <w:rPr>
+          <w:rFonts w:ascii="Times New Roman" w:hAnsi="Times New Roman" w:cs="Times New Roman"/>
+          <w:sz w:val="20"/>
+          <w:szCs w:val="20"/>
+        </w:rPr>
+        <w:t>calloc(</w:t>
+      </w:r>
+      <w:proofErr w:type="gramEnd"/>
+      <w:r>
+        <w:rPr>
+          <w:rFonts w:ascii="Times New Roman" w:hAnsi="Times New Roman" w:cs="Times New Roman"/>
+          <w:sz w:val="20"/>
+          <w:szCs w:val="20"/>
+        </w:rPr>
+        <w:t xml:space="preserve">) and malloc() to allocate the exact amount of memory as required by each line from a file instead of instantiating an array of fixed size </w:t>
+      </w:r>
+      <w:r>
+        <w:rPr>
+          <w:rFonts w:ascii="Times New Roman" w:hAnsi="Times New Roman" w:cs="Times New Roman"/>
+          <w:sz w:val="20"/>
+          <w:szCs w:val="20"/>
+        </w:rPr>
+        <w:t xml:space="preserve">and checking whether the number of characters per line exceeds the size of an array element. Using </w:t>
+      </w:r>
+      <w:proofErr w:type="gramStart"/>
+      <w:r>
+        <w:rPr>
+          <w:rFonts w:ascii="Times New Roman" w:hAnsi="Times New Roman" w:cs="Times New Roman"/>
+          <w:sz w:val="20"/>
+          <w:szCs w:val="20"/>
+        </w:rPr>
+        <w:t>calloc(</w:t>
+      </w:r>
+      <w:proofErr w:type="gramEnd"/>
+      <w:r>
+        <w:rPr>
+          <w:rFonts w:ascii="Times New Roman" w:hAnsi="Times New Roman" w:cs="Times New Roman"/>
+          <w:sz w:val="20"/>
+          <w:szCs w:val="20"/>
+        </w:rPr>
+        <w:t xml:space="preserve">) and malloc() to dynamically allocate the memory increases the code complexity </w:t>
       </w:r>
       <w:r>
         <w:rPr>
@@ -1028,6 +1067,7 @@
         <w:t xml:space="preserve">Both Client and Server implement GNU's </w:t>
       </w:r>
       <w:proofErr w:type="spellStart"/>
+      <w:proofErr w:type="gramStart"/>
       <w:r>
         <w:rPr>
           <w:rFonts w:ascii="Times New Roman" w:hAnsi="Times New Roman" w:cs="Times New Roman"/>
@@ -1043,7 +1083,16 @@
           <w:sz w:val="20"/>
           <w:szCs w:val="20"/>
         </w:rPr>
-        <w:t xml:space="preserve">() </w:t>
+        <w:t>(</w:t>
+      </w:r>
+      <w:proofErr w:type="gramEnd"/>
+      <w:r>
+        <w:rPr>
+          <w:rFonts w:ascii="Times New Roman" w:hAnsi="Times New Roman" w:cs="Times New Roman"/>
+          <w:sz w:val="20"/>
+          <w:szCs w:val="20"/>
+        </w:rPr>
+        <w:t xml:space="preserve">) </w:t>
       </w:r>
       <w:r>
         <w:rPr>
@@ -1942,6 +1991,7 @@
         <w:t xml:space="preserve"> packets from (the </w:t>
       </w:r>
       <w:proofErr w:type="spellStart"/>
+      <w:proofErr w:type="gramStart"/>
       <w:r>
         <w:rPr>
           <w:rFonts w:ascii="Times New Roman" w:hAnsi="Times New Roman" w:cs="Times New Roman"/>
@@ -1957,7 +2007,16 @@
           <w:sz w:val="20"/>
           <w:szCs w:val="20"/>
         </w:rPr>
-        <w:t>() port)</w:t>
+        <w:t>(</w:t>
+      </w:r>
+      <w:proofErr w:type="gramEnd"/>
+      <w:r>
+        <w:rPr>
+          <w:rFonts w:ascii="Times New Roman" w:hAnsi="Times New Roman" w:cs="Times New Roman"/>
+          <w:sz w:val="20"/>
+          <w:szCs w:val="20"/>
+        </w:rPr>
+        <w:t>) port)</w:t>
       </w:r>
       <w:r>
         <w:rPr>
@@ -2575,7 +2634,25 @@
           <w:sz w:val="20"/>
           <w:szCs w:val="20"/>
         </w:rPr>
-        <w:t>Instruction:</w:t>
+        <w:t>Instruction</w:t>
+      </w:r>
+      <w:r>
+        <w:rPr>
+          <w:rFonts w:ascii="Times New Roman" w:hAnsi="Times New Roman" w:cs="Times New Roman"/>
+          <w:sz w:val="20"/>
+          <w:szCs w:val="20"/>
+        </w:rPr>
+        <w:t>s</w:t>
+      </w:r>
+      <w:bookmarkStart w:id="0" w:name="_GoBack"/>
+      <w:bookmarkEnd w:id="0"/>
+      <w:r>
+        <w:rPr>
+          <w:rFonts w:ascii="Times New Roman" w:hAnsi="Times New Roman" w:cs="Times New Roman"/>
+          <w:sz w:val="20"/>
+          <w:szCs w:val="20"/>
+        </w:rPr>
+        <w:t>:</w:t>
       </w:r>
     </w:p>
     <w:p>
@@ -2865,7 +2942,25 @@
           <w:sz w:val="20"/>
           <w:szCs w:val="20"/>
         </w:rPr>
-        <w:t xml:space="preserve">builds the server program, and </w:t>
+        <w:t xml:space="preserve">builds the server </w:t>
+      </w:r>
+      <w:proofErr w:type="gramStart"/>
+      <w:r>
+        <w:rPr>
+          <w:rFonts w:ascii="Times New Roman" w:hAnsi="Times New Roman" w:cs="Times New Roman"/>
+          <w:sz w:val="20"/>
+          <w:szCs w:val="20"/>
+        </w:rPr>
+        <w:t>program, and</w:t>
+      </w:r>
+      <w:proofErr w:type="gramEnd"/>
+      <w:r>
+        <w:rPr>
+          <w:rFonts w:ascii="Times New Roman" w:hAnsi="Times New Roman" w:cs="Times New Roman"/>
+          <w:sz w:val="20"/>
+          <w:szCs w:val="20"/>
+        </w:rPr>
+        <w:t xml:space="preserve"> </w:t>
       </w:r>
       <w:r>
         <w:rPr>
@@ -3884,7 +3979,6 @@
         </w:rPr>
         <w:t xml:space="preserve">                                      file0.txt file1.txt file2.txt file3.txt file4.txt file5.txt file6.txt file7.txt file8.txt file9.txt</w:t>
       </w:r>
-      <w:bookmarkEnd w:id="0"/>
     </w:p>
     <w:sectPr>
       <w:headerReference w:type="even" r:id="rId11"/>

</xml_diff>